<commit_message>
Precision sur le fichier de config pour tileservergl
</commit_message>
<xml_diff>
--- a/Fiche OVAP.docx
+++ b/Fiche OVAP.docx
@@ -474,7 +474,10 @@
           </w:tcPr>
           <w:p>
             <w:r>
-              <w:t>8000</w:t>
+              <w:t>80</w:t>
+            </w:r>
+            <w:r>
+              <w:t>82</w:t>
             </w:r>
             <w:bookmarkStart w:id="0" w:name="_GoBack"/>
             <w:bookmarkEnd w:id="0"/>

</xml_diff>